<commit_message>
Step 3, 5 - engineering method
</commit_message>
<xml_diff>
--- a/Docs/Método de ingeniería TI2 CED (1).docx
+++ b/Docs/Método de ingeniería TI2 CED (1).docx
@@ -240,13 +240,8 @@
               <w:spacing w:before="240" w:after="240"/>
             </w:pPr>
             <w:r>
-              <w:t xml:space="preserve">NASA and </w:t>
-            </w:r>
-            <w:proofErr w:type="spellStart"/>
-            <w:r>
-              <w:t>players</w:t>
-            </w:r>
-            <w:proofErr w:type="spellEnd"/>
+              <w:t>NASA and players</w:t>
+            </w:r>
           </w:p>
         </w:tc>
       </w:tr>
@@ -650,7 +645,6 @@
                 <w:szCs w:val="24"/>
               </w:rPr>
             </w:pPr>
-            <w:proofErr w:type="spellStart"/>
             <w:r>
               <w:rPr>
                 <w:rFonts w:ascii="Times New Roman" w:eastAsia="Times New Roman" w:hAnsi="Times New Roman" w:cs="Times New Roman"/>
@@ -659,7 +653,6 @@
               </w:rPr>
               <w:t>Nambre</w:t>
             </w:r>
-            <w:proofErr w:type="spellEnd"/>
           </w:p>
         </w:tc>
         <w:tc>
@@ -1005,7 +998,6 @@
                 <w:szCs w:val="24"/>
               </w:rPr>
             </w:pPr>
-            <w:proofErr w:type="spellStart"/>
             <w:r>
               <w:rPr>
                 <w:rFonts w:ascii="Times New Roman" w:eastAsia="Times New Roman" w:hAnsi="Times New Roman" w:cs="Times New Roman"/>
@@ -1014,7 +1006,6 @@
               </w:rPr>
               <w:t>interestPoint</w:t>
             </w:r>
-            <w:proofErr w:type="spellEnd"/>
           </w:p>
         </w:tc>
         <w:tc>
@@ -1044,7 +1035,6 @@
                 <w:szCs w:val="24"/>
               </w:rPr>
             </w:pPr>
-            <w:proofErr w:type="spellStart"/>
             <w:r>
               <w:rPr>
                 <w:rFonts w:ascii="Times New Roman" w:eastAsia="Times New Roman" w:hAnsi="Times New Roman" w:cs="Times New Roman"/>
@@ -1053,7 +1043,6 @@
               </w:rPr>
               <w:t>Vertex</w:t>
             </w:r>
-            <w:proofErr w:type="spellEnd"/>
           </w:p>
         </w:tc>
         <w:tc>
@@ -1210,18 +1199,8 @@
                 <w:sz w:val="24"/>
                 <w:szCs w:val="24"/>
               </w:rPr>
-              <w:t xml:space="preserve">Resultado o </w:t>
-            </w:r>
-            <w:proofErr w:type="spellStart"/>
-            <w:r>
-              <w:rPr>
-                <w:rFonts w:ascii="Times New Roman" w:eastAsia="Times New Roman" w:hAnsi="Times New Roman" w:cs="Times New Roman"/>
-                <w:sz w:val="24"/>
-                <w:szCs w:val="24"/>
-              </w:rPr>
-              <w:t>poscondición</w:t>
-            </w:r>
-            <w:proofErr w:type="spellEnd"/>
+              <w:t>Resultado o poscondición</w:t>
+            </w:r>
           </w:p>
         </w:tc>
         <w:tc>
@@ -1469,7 +1448,6 @@
                 <w:szCs w:val="24"/>
               </w:rPr>
             </w:pPr>
-            <w:proofErr w:type="spellStart"/>
             <w:r>
               <w:rPr>
                 <w:rFonts w:ascii="Times New Roman" w:eastAsia="Times New Roman" w:hAnsi="Times New Roman" w:cs="Times New Roman"/>
@@ -1478,7 +1456,6 @@
               </w:rPr>
               <w:t>message</w:t>
             </w:r>
-            <w:proofErr w:type="spellEnd"/>
           </w:p>
         </w:tc>
         <w:tc>
@@ -1508,7 +1485,6 @@
                 <w:szCs w:val="24"/>
               </w:rPr>
             </w:pPr>
-            <w:proofErr w:type="spellStart"/>
             <w:r>
               <w:rPr>
                 <w:rFonts w:ascii="Times New Roman" w:eastAsia="Times New Roman" w:hAnsi="Times New Roman" w:cs="Times New Roman"/>
@@ -1517,7 +1493,6 @@
               </w:rPr>
               <w:t>String</w:t>
             </w:r>
-            <w:proofErr w:type="spellEnd"/>
           </w:p>
         </w:tc>
         <w:tc>
@@ -1614,7 +1589,6 @@
                 <w:szCs w:val="24"/>
               </w:rPr>
             </w:pPr>
-            <w:proofErr w:type="spellStart"/>
             <w:r>
               <w:rPr>
                 <w:rFonts w:ascii="Times New Roman" w:eastAsia="Times New Roman" w:hAnsi="Times New Roman" w:cs="Times New Roman"/>
@@ -1623,7 +1597,6 @@
               </w:rPr>
               <w:t>Nambre</w:t>
             </w:r>
-            <w:proofErr w:type="spellEnd"/>
           </w:p>
         </w:tc>
         <w:tc>
@@ -2143,18 +2116,8 @@
                 <w:sz w:val="24"/>
                 <w:szCs w:val="24"/>
               </w:rPr>
-              <w:t xml:space="preserve">Resultado o </w:t>
-            </w:r>
-            <w:proofErr w:type="spellStart"/>
-            <w:r>
-              <w:rPr>
-                <w:rFonts w:ascii="Times New Roman" w:eastAsia="Times New Roman" w:hAnsi="Times New Roman" w:cs="Times New Roman"/>
-                <w:sz w:val="24"/>
-                <w:szCs w:val="24"/>
-              </w:rPr>
-              <w:t>poscondición</w:t>
-            </w:r>
-            <w:proofErr w:type="spellEnd"/>
+              <w:t>Resultado o poscondición</w:t>
+            </w:r>
           </w:p>
         </w:tc>
         <w:tc>
@@ -2401,7 +2364,6 @@
                 <w:szCs w:val="24"/>
               </w:rPr>
             </w:pPr>
-            <w:proofErr w:type="spellStart"/>
             <w:r>
               <w:rPr>
                 <w:rFonts w:ascii="Times New Roman" w:eastAsia="Times New Roman" w:hAnsi="Times New Roman" w:cs="Times New Roman"/>
@@ -2410,7 +2372,6 @@
               </w:rPr>
               <w:t>message</w:t>
             </w:r>
-            <w:proofErr w:type="spellEnd"/>
           </w:p>
         </w:tc>
         <w:tc>
@@ -2440,7 +2401,6 @@
                 <w:szCs w:val="24"/>
               </w:rPr>
             </w:pPr>
-            <w:proofErr w:type="spellStart"/>
             <w:r>
               <w:rPr>
                 <w:rFonts w:ascii="Times New Roman" w:eastAsia="Times New Roman" w:hAnsi="Times New Roman" w:cs="Times New Roman"/>
@@ -2449,7 +2409,6 @@
               </w:rPr>
               <w:t>String</w:t>
             </w:r>
-            <w:proofErr w:type="spellEnd"/>
           </w:p>
         </w:tc>
         <w:tc>
@@ -2910,7 +2869,6 @@
                 <w:szCs w:val="24"/>
               </w:rPr>
             </w:pPr>
-            <w:proofErr w:type="spellStart"/>
             <w:r>
               <w:rPr>
                 <w:rFonts w:ascii="Times New Roman" w:eastAsia="Times New Roman" w:hAnsi="Times New Roman" w:cs="Times New Roman"/>
@@ -2919,7 +2877,6 @@
               </w:rPr>
               <w:t>interestPoint</w:t>
             </w:r>
-            <w:proofErr w:type="spellEnd"/>
           </w:p>
         </w:tc>
         <w:tc>
@@ -2949,7 +2906,6 @@
                 <w:szCs w:val="24"/>
               </w:rPr>
             </w:pPr>
-            <w:proofErr w:type="spellStart"/>
             <w:r>
               <w:rPr>
                 <w:rFonts w:ascii="Times New Roman" w:eastAsia="Times New Roman" w:hAnsi="Times New Roman" w:cs="Times New Roman"/>
@@ -2958,7 +2914,6 @@
               </w:rPr>
               <w:t>Vertex</w:t>
             </w:r>
-            <w:proofErr w:type="spellEnd"/>
           </w:p>
         </w:tc>
         <w:tc>
@@ -3073,25 +3028,7 @@
                 <w:sz w:val="24"/>
                 <w:szCs w:val="24"/>
               </w:rPr>
-              <w:t xml:space="preserve">El sistema deberá usa Dijkstra condicionado por el hecho de no poder usar aquellos </w:t>
-            </w:r>
-            <w:proofErr w:type="spellStart"/>
-            <w:r>
-              <w:rPr>
-                <w:rFonts w:ascii="Times New Roman" w:eastAsia="Times New Roman" w:hAnsi="Times New Roman" w:cs="Times New Roman"/>
-                <w:sz w:val="24"/>
-                <w:szCs w:val="24"/>
-              </w:rPr>
-              <w:t>vertices</w:t>
-            </w:r>
-            <w:proofErr w:type="spellEnd"/>
-            <w:r>
-              <w:rPr>
-                <w:rFonts w:ascii="Times New Roman" w:eastAsia="Times New Roman" w:hAnsi="Times New Roman" w:cs="Times New Roman"/>
-                <w:sz w:val="24"/>
-                <w:szCs w:val="24"/>
-              </w:rPr>
-              <w:t xml:space="preserve"> que correspondan a los agujeros negros y agujeros de gusano</w:t>
+              <w:t>El sistema deberá usa Dijkstra condicionado por el hecho de no poder usar aquellos vertices que correspondan a los agujeros negros y agujeros de gusano</w:t>
             </w:r>
           </w:p>
         </w:tc>
@@ -3133,18 +3070,8 @@
                 <w:sz w:val="24"/>
                 <w:szCs w:val="24"/>
               </w:rPr>
-              <w:t xml:space="preserve">Resultado o </w:t>
-            </w:r>
-            <w:proofErr w:type="spellStart"/>
-            <w:r>
-              <w:rPr>
-                <w:rFonts w:ascii="Times New Roman" w:eastAsia="Times New Roman" w:hAnsi="Times New Roman" w:cs="Times New Roman"/>
-                <w:sz w:val="24"/>
-                <w:szCs w:val="24"/>
-              </w:rPr>
-              <w:t>poscondición</w:t>
-            </w:r>
-            <w:proofErr w:type="spellEnd"/>
+              <w:t>Resultado o poscondición</w:t>
+            </w:r>
           </w:p>
         </w:tc>
         <w:tc>
@@ -3391,7 +3318,6 @@
                 <w:szCs w:val="24"/>
               </w:rPr>
             </w:pPr>
-            <w:proofErr w:type="spellStart"/>
             <w:r>
               <w:rPr>
                 <w:rFonts w:ascii="Times New Roman" w:eastAsia="Times New Roman" w:hAnsi="Times New Roman" w:cs="Times New Roman"/>
@@ -3400,7 +3326,6 @@
               </w:rPr>
               <w:t>message</w:t>
             </w:r>
-            <w:proofErr w:type="spellEnd"/>
           </w:p>
         </w:tc>
         <w:tc>
@@ -3430,7 +3355,6 @@
                 <w:szCs w:val="24"/>
               </w:rPr>
             </w:pPr>
-            <w:proofErr w:type="spellStart"/>
             <w:r>
               <w:rPr>
                 <w:rFonts w:ascii="Times New Roman" w:eastAsia="Times New Roman" w:hAnsi="Times New Roman" w:cs="Times New Roman"/>
@@ -3439,7 +3363,6 @@
               </w:rPr>
               <w:t>String</w:t>
             </w:r>
-            <w:proofErr w:type="spellEnd"/>
           </w:p>
         </w:tc>
         <w:tc>
@@ -3552,13 +3475,8 @@
     </w:p>
     <w:p>
       <w:r>
-        <w:t xml:space="preserve">Es una estructura discreta compuesta de aristas y vértices, en nuestro caso los vértices serán planetas, estaciones espaciales, estrellas agujeros negros y de gusano </w:t>
-      </w:r>
-      <w:proofErr w:type="spellStart"/>
-      <w:r>
-        <w:t>etc</w:t>
-      </w:r>
-      <w:proofErr w:type="spellEnd"/>
+        <w:t>Es una estructura discreta compuesta de aristas y vértices, en nuestro caso los vértices serán planetas, estaciones espaciales, estrellas agujeros negros y de gusano etc</w:t>
+      </w:r>
       <w:r>
         <w:t>, mientras que las aristas serán los recorridos que puede hacer la nave</w:t>
       </w:r>
@@ -3681,10 +3599,7 @@
         <w:t>BFS</w:t>
       </w:r>
       <w:r>
-        <w:t xml:space="preserve"> busca un elemento de nuestro grafo y lo hace de manera sistemática visitando todos los vecinos del nodo por el cual partió antes de seguir con los vecinos del primer vecino que visitó y así sucesivamente, este algoritmo servirá para e</w:t>
-      </w:r>
-      <w:r>
-        <w:t>ncontrar y mostrar al usuario el camino más corto entre la tierra y un punto de interés.</w:t>
+        <w:t xml:space="preserve"> busca un elemento de nuestro grafo y lo hace de manera sistemática visitando todos los vecinos del nodo por el cual partió antes de seguir con los vecinos del primer vecino que visitó y así sucesivamente, este algoritmo servirá para encontrar y mostrar al usuario el camino más corto entre la tierra y un punto de interés.</w:t>
       </w:r>
       <w:r>
         <w:br/>
@@ -3748,31 +3663,16 @@
       </w:r>
     </w:p>
     <w:p>
-      <w:proofErr w:type="spellStart"/>
-      <w:r>
-        <w:t>Breadth-First</w:t>
-      </w:r>
-      <w:proofErr w:type="spellEnd"/>
-      <w:r>
-        <w:t xml:space="preserve"> </w:t>
-      </w:r>
-      <w:proofErr w:type="spellStart"/>
-      <w:r>
-        <w:t>Search</w:t>
-      </w:r>
-      <w:proofErr w:type="spellEnd"/>
+      <w:r>
+        <w:t>Breadth-First Search</w:t>
+      </w:r>
       <w:r>
         <w:t xml:space="preserve"> (Búsqueda en anchura)</w:t>
       </w:r>
     </w:p>
     <w:p>
-      <w:proofErr w:type="spellStart"/>
-      <w:r>
-        <w:t>Ref</w:t>
-      </w:r>
-      <w:proofErr w:type="spellEnd"/>
-      <w:r>
-        <w:t xml:space="preserve">: </w:t>
+      <w:r>
+        <w:t xml:space="preserve">Ref: </w:t>
       </w:r>
       <w:hyperlink r:id="rId8" w:history="1">
         <w:r>
@@ -3803,26 +3703,16 @@
       <w:r>
         <w:t xml:space="preserve">El algoritmo recibe el nombre de su creador, el científico informático holandés </w:t>
       </w:r>
-      <w:proofErr w:type="spellStart"/>
-      <w:r>
-        <w:t>Edsger</w:t>
-      </w:r>
-      <w:proofErr w:type="spellEnd"/>
-      <w:r>
-        <w:t xml:space="preserve"> Dijkstra</w:t>
+      <w:r>
+        <w:t>Edsger Dijkstra</w:t>
       </w:r>
       <w:r>
         <w:t>.</w:t>
       </w:r>
     </w:p>
     <w:p>
-      <w:proofErr w:type="spellStart"/>
-      <w:r>
-        <w:t>Ref</w:t>
-      </w:r>
-      <w:proofErr w:type="spellEnd"/>
-      <w:r>
-        <w:t xml:space="preserve">: </w:t>
+      <w:r>
+        <w:t xml:space="preserve">Ref: </w:t>
       </w:r>
       <w:hyperlink r:id="rId9" w:history="1">
         <w:r>
@@ -4146,15 +4036,7 @@
         <w:t>E</w:t>
       </w:r>
       <w:r>
-        <w:t xml:space="preserve">l BFS halla el camino </w:t>
-      </w:r>
-      <w:proofErr w:type="spellStart"/>
-      <w:r>
-        <w:t>mas</w:t>
-      </w:r>
-      <w:proofErr w:type="spellEnd"/>
-      <w:r>
-        <w:t xml:space="preserve"> corto descubriendo cada </w:t>
+        <w:t xml:space="preserve">l BFS halla el camino mas corto descubriendo cada </w:t>
       </w:r>
       <w:r>
         <w:t xml:space="preserve">una de sus </w:t>
@@ -4209,15 +4091,7 @@
         <w:ind w:left="720"/>
       </w:pPr>
       <w:r>
-        <w:t xml:space="preserve">Algoritmos Prim y </w:t>
-      </w:r>
-      <w:proofErr w:type="spellStart"/>
-      <w:r>
-        <w:t>Kruscal</w:t>
-      </w:r>
-      <w:proofErr w:type="spellEnd"/>
-      <w:r>
-        <w:t xml:space="preserve"> con un grafo simple dirigido ponderado.</w:t>
+        <w:t>Algoritmos Prim y Kruscal con un grafo simple dirigido ponderado.</w:t>
       </w:r>
       <w:r>
         <w:t xml:space="preserve"> </w:t>
@@ -4319,15 +4193,7 @@
         <w:t xml:space="preserve"> sido alcanzado.</w:t>
       </w:r>
       <w:r>
-        <w:t xml:space="preserve"> El algoritmo </w:t>
-      </w:r>
-      <w:proofErr w:type="spellStart"/>
-      <w:r>
-        <w:t>Kruscal</w:t>
-      </w:r>
-      <w:proofErr w:type="spellEnd"/>
-      <w:r>
-        <w:t xml:space="preserve"> es un algoritmo que encuentra la </w:t>
+        <w:t xml:space="preserve"> El algoritmo Kruscal es un algoritmo que encuentra la </w:t>
       </w:r>
       <w:r>
         <w:t>opción</w:t>
@@ -4345,15 +4211,7 @@
         <w:t>optima en</w:t>
       </w:r>
       <w:r>
-        <w:t xml:space="preserve"> cada fase en </w:t>
-      </w:r>
-      <w:proofErr w:type="spellStart"/>
-      <w:r>
-        <w:t>ves</w:t>
-      </w:r>
-      <w:proofErr w:type="spellEnd"/>
-      <w:r>
-        <w:t xml:space="preserve"> de enfocarse en el </w:t>
+        <w:t xml:space="preserve"> cada fase en ves de enfocarse en el </w:t>
       </w:r>
       <w:r>
         <w:t>óptimo</w:t>
@@ -4440,39 +4298,7 @@
         <w:ind w:left="720"/>
       </w:pPr>
       <w:r>
-        <w:t xml:space="preserve">Algoritmos Floyd </w:t>
-      </w:r>
-      <w:proofErr w:type="spellStart"/>
-      <w:r>
-        <w:t>Warshall</w:t>
-      </w:r>
-      <w:proofErr w:type="spellEnd"/>
-      <w:r>
-        <w:t xml:space="preserve"> y DFS con un grafo simple dirigido ponderado. El algoritmo Floyd </w:t>
-      </w:r>
-      <w:proofErr w:type="spellStart"/>
-      <w:r>
-        <w:t>Warshall</w:t>
-      </w:r>
-      <w:proofErr w:type="spellEnd"/>
-      <w:r>
-        <w:t xml:space="preserve"> se crea mediante una matriz que es la que contiene las estaciones en parejas entre columnas y filas. La distancia actual se actualiza si el siguiente par de estaciones </w:t>
-      </w:r>
-      <w:proofErr w:type="spellStart"/>
-      <w:r>
-        <w:t>ij</w:t>
-      </w:r>
-      <w:proofErr w:type="spellEnd"/>
-      <w:r>
-        <w:t xml:space="preserve"> tienen una distancia </w:t>
-      </w:r>
-      <w:proofErr w:type="spellStart"/>
-      <w:r>
-        <w:t>mas</w:t>
-      </w:r>
-      <w:proofErr w:type="spellEnd"/>
-      <w:r>
-        <w:t xml:space="preserve"> costa que el actual.</w:t>
+        <w:t>Algoritmos Floyd Warshall y DFS con un grafo simple dirigido ponderado. El algoritmo Floyd Warshall se crea mediante una matriz que es la que contiene las estaciones en parejas entre columnas y filas. La distancia actual se actualiza si el siguiente par de estaciones ij tienen una distancia mas costa que el actual.</w:t>
       </w:r>
     </w:p>
     <w:p>
@@ -4483,15 +4309,7 @@
         <w:t xml:space="preserve">El </w:t>
       </w:r>
       <w:r>
-        <w:t xml:space="preserve">algoritmo DFS realmente harina que esta alternativa no funcione del todo ya que no encontrar la ruta </w:t>
-      </w:r>
-      <w:proofErr w:type="spellStart"/>
-      <w:r>
-        <w:t>mas</w:t>
-      </w:r>
-      <w:proofErr w:type="spellEnd"/>
-      <w:r>
-        <w:t xml:space="preserve"> rápida entre estaciones y el planeta ya que solo nos mostraría un camino que llegue al planeta de manera que profundiza en una rama de estaciones mostrando </w:t>
+        <w:t xml:space="preserve">algoritmo DFS realmente harina que esta alternativa no funcione del todo ya que no encontrar la ruta mas rápida entre estaciones y el planeta ya que solo nos mostraría un camino que llegue al planeta de manera que profundiza en una rama de estaciones mostrando </w:t>
       </w:r>
       <w:r>
         <w:t>tod</w:t>
@@ -4507,6 +4325,1125 @@
       </w:r>
       <w:r>
         <w:t>.</w:t>
+      </w:r>
+    </w:p>
+    <w:p>
+      <w:r>
+        <w:br w:type="page"/>
+      </w:r>
+    </w:p>
+    <w:p>
+      <w:pPr>
+        <w:rPr>
+          <w:lang w:val="en-US"/>
+        </w:rPr>
+      </w:pPr>
+    </w:p>
+    <w:p>
+      <w:pPr>
+        <w:jc w:val="center"/>
+        <w:rPr>
+          <w:b/>
+          <w:bCs/>
+          <w:lang w:val="en-US"/>
+        </w:rPr>
+      </w:pPr>
+      <w:r>
+        <w:rPr>
+          <w:b/>
+          <w:bCs/>
+          <w:lang w:val="en-US"/>
+        </w:rPr>
+        <w:t xml:space="preserve">Step </w:t>
+      </w:r>
+      <w:r>
+        <w:rPr>
+          <w:b/>
+          <w:bCs/>
+          <w:lang w:val="en-US"/>
+        </w:rPr>
+        <w:t>5</w:t>
+      </w:r>
+      <w:r>
+        <w:rPr>
+          <w:b/>
+          <w:bCs/>
+          <w:lang w:val="en-US"/>
+        </w:rPr>
+        <w:t>:</w:t>
+      </w:r>
+      <w:r>
+        <w:rPr>
+          <w:b/>
+          <w:bCs/>
+          <w:lang w:val="en-US"/>
+        </w:rPr>
+        <w:t xml:space="preserve"> Evaluation and Selection of the Best Solution</w:t>
+      </w:r>
+      <w:r>
+        <w:rPr>
+          <w:b/>
+          <w:bCs/>
+          <w:lang w:val="en-US"/>
+        </w:rPr>
+        <w:t>:</w:t>
+      </w:r>
+    </w:p>
+    <w:p>
+      <w:pPr>
+        <w:rPr>
+          <w:lang w:val="en-US"/>
+        </w:rPr>
+      </w:pPr>
+    </w:p>
+    <w:p>
+      <w:pPr>
+        <w:rPr>
+          <w:b/>
+          <w:bCs/>
+          <w:lang w:val="en-US"/>
+        </w:rPr>
+      </w:pPr>
+      <w:r>
+        <w:rPr>
+          <w:b/>
+          <w:bCs/>
+          <w:lang w:val="en-US"/>
+        </w:rPr>
+        <w:t>Criteria</w:t>
+      </w:r>
+      <w:r>
+        <w:rPr>
+          <w:b/>
+          <w:bCs/>
+          <w:lang w:val="en-US"/>
+        </w:rPr>
+        <w:t>:</w:t>
+      </w:r>
+    </w:p>
+    <w:p>
+      <w:pPr>
+        <w:rPr>
+          <w:lang w:val="en-US"/>
+        </w:rPr>
+      </w:pPr>
+      <w:r>
+        <w:rPr>
+          <w:lang w:val="en-US"/>
+        </w:rPr>
+        <w:t>The criteria that will allow evaluating the alternative solutions must be defined and based on this result choose the solution that best meets the needs of the problem. The criteria we chose in this case are the ones we list below. Next to each one a numerical value has been established with the aim of establishing a weight that indicates which of the possible values of each criterion have the most weight (i.e., they are more desirable).</w:t>
+      </w:r>
+    </w:p>
+    <w:p>
+      <w:pPr>
+        <w:rPr>
+          <w:lang w:val="en-US"/>
+        </w:rPr>
+      </w:pPr>
+    </w:p>
+    <w:p>
+      <w:pPr>
+        <w:rPr>
+          <w:lang w:val="en-US"/>
+        </w:rPr>
+      </w:pPr>
+      <w:r>
+        <w:rPr>
+          <w:b/>
+          <w:bCs/>
+          <w:i/>
+          <w:iCs/>
+          <w:lang w:val="en-US"/>
+        </w:rPr>
+        <w:t xml:space="preserve">- Criteria </w:t>
+      </w:r>
+      <w:r>
+        <w:rPr>
+          <w:b/>
+          <w:bCs/>
+          <w:i/>
+          <w:iCs/>
+          <w:lang w:val="en-US"/>
+        </w:rPr>
+        <w:t>1:</w:t>
+      </w:r>
+      <w:r>
+        <w:rPr>
+          <w:lang w:val="en-US"/>
+        </w:rPr>
+        <w:br/>
+      </w:r>
+      <w:r>
+        <w:rPr>
+          <w:lang w:val="en-US"/>
+        </w:rPr>
+        <w:t xml:space="preserve"> </w:t>
+      </w:r>
+      <w:r>
+        <w:rPr>
+          <w:lang w:val="en-US"/>
+        </w:rPr>
+        <w:t>Uses distances according to the context</w:t>
+      </w:r>
+      <w:r>
+        <w:rPr>
+          <w:lang w:val="en-US"/>
+        </w:rPr>
+        <w:t>.</w:t>
+      </w:r>
+    </w:p>
+    <w:p>
+      <w:pPr>
+        <w:rPr>
+          <w:lang w:val="en-US"/>
+        </w:rPr>
+      </w:pPr>
+      <w:r>
+        <w:rPr>
+          <w:lang w:val="en-US"/>
+        </w:rPr>
+        <w:t xml:space="preserve">o [2] </w:t>
+      </w:r>
+      <w:r>
+        <w:rPr>
+          <w:lang w:val="en-US"/>
+        </w:rPr>
+        <w:t>Yes</w:t>
+      </w:r>
+      <w:r>
+        <w:rPr>
+          <w:lang w:val="en-US"/>
+        </w:rPr>
+        <w:t xml:space="preserve"> </w:t>
+      </w:r>
+    </w:p>
+    <w:p>
+      <w:pPr>
+        <w:rPr>
+          <w:lang w:val="en-US"/>
+        </w:rPr>
+      </w:pPr>
+      <w:r>
+        <w:rPr>
+          <w:lang w:val="en-US"/>
+        </w:rPr>
+        <w:t xml:space="preserve">o [1] </w:t>
+      </w:r>
+      <w:r>
+        <w:rPr>
+          <w:lang w:val="en-US"/>
+        </w:rPr>
+        <w:t>No</w:t>
+      </w:r>
+    </w:p>
+    <w:p>
+      <w:pPr>
+        <w:rPr>
+          <w:lang w:val="en-US"/>
+        </w:rPr>
+      </w:pPr>
+    </w:p>
+    <w:p>
+      <w:pPr>
+        <w:ind w:left="60"/>
+        <w:rPr>
+          <w:lang w:val="en-US"/>
+        </w:rPr>
+      </w:pPr>
+      <w:r>
+        <w:rPr>
+          <w:b/>
+          <w:bCs/>
+          <w:i/>
+          <w:iCs/>
+          <w:lang w:val="en-US"/>
+        </w:rPr>
+        <w:t xml:space="preserve">- Criteria </w:t>
+      </w:r>
+      <w:r>
+        <w:rPr>
+          <w:b/>
+          <w:bCs/>
+          <w:i/>
+          <w:iCs/>
+          <w:lang w:val="en-US"/>
+        </w:rPr>
+        <w:t>2:</w:t>
+      </w:r>
+      <w:r>
+        <w:rPr>
+          <w:b/>
+          <w:bCs/>
+          <w:i/>
+          <w:iCs/>
+          <w:lang w:val="en-US"/>
+        </w:rPr>
+        <w:br/>
+      </w:r>
+      <w:r>
+        <w:rPr>
+          <w:lang w:val="en-US"/>
+        </w:rPr>
+        <w:t>Less quantity of vertexes</w:t>
+      </w:r>
+      <w:r>
+        <w:rPr>
+          <w:lang w:val="en-US"/>
+        </w:rPr>
+        <w:t>.</w:t>
+      </w:r>
+    </w:p>
+    <w:p>
+      <w:pPr>
+        <w:rPr>
+          <w:lang w:val="en-US"/>
+        </w:rPr>
+      </w:pPr>
+      <w:r>
+        <w:rPr>
+          <w:lang w:val="en-US"/>
+        </w:rPr>
+        <w:t xml:space="preserve">o [3] </w:t>
+      </w:r>
+      <w:r>
+        <w:rPr>
+          <w:lang w:val="en-US"/>
+        </w:rPr>
+        <w:t>Has the fewest vertices</w:t>
+      </w:r>
+      <w:r>
+        <w:rPr>
+          <w:lang w:val="en-US"/>
+        </w:rPr>
+        <w:t xml:space="preserve"> </w:t>
+      </w:r>
+    </w:p>
+    <w:p>
+      <w:pPr>
+        <w:rPr>
+          <w:lang w:val="en-US"/>
+        </w:rPr>
+      </w:pPr>
+      <w:r>
+        <w:rPr>
+          <w:lang w:val="en-US"/>
+        </w:rPr>
+        <w:t xml:space="preserve">o [2] </w:t>
+      </w:r>
+      <w:r>
+        <w:rPr>
+          <w:lang w:val="en-US"/>
+        </w:rPr>
+        <w:t>Has more vertices than expected</w:t>
+      </w:r>
+      <w:r>
+        <w:rPr>
+          <w:lang w:val="en-US"/>
+        </w:rPr>
+        <w:t xml:space="preserve"> </w:t>
+      </w:r>
+    </w:p>
+    <w:p>
+      <w:pPr>
+        <w:rPr>
+          <w:lang w:val="en-US"/>
+        </w:rPr>
+      </w:pPr>
+      <w:r>
+        <w:rPr>
+          <w:lang w:val="en-US"/>
+        </w:rPr>
+        <w:t xml:space="preserve">o [1] </w:t>
+      </w:r>
+      <w:r>
+        <w:rPr>
+          <w:lang w:val="en-US"/>
+        </w:rPr>
+        <w:t>Has too many vertices</w:t>
+      </w:r>
+      <w:r>
+        <w:rPr>
+          <w:lang w:val="en-US"/>
+        </w:rPr>
+        <w:t xml:space="preserve"> </w:t>
+      </w:r>
+    </w:p>
+    <w:p>
+      <w:pPr>
+        <w:rPr>
+          <w:lang w:val="en-US"/>
+        </w:rPr>
+      </w:pPr>
+    </w:p>
+    <w:p>
+      <w:pPr>
+        <w:rPr>
+          <w:b/>
+          <w:bCs/>
+          <w:i/>
+          <w:iCs/>
+          <w:lang w:val="en-US"/>
+        </w:rPr>
+      </w:pPr>
+      <w:r>
+        <w:rPr>
+          <w:b/>
+          <w:bCs/>
+          <w:i/>
+          <w:iCs/>
+          <w:lang w:val="en-US"/>
+        </w:rPr>
+        <w:t xml:space="preserve">- Criteria </w:t>
+      </w:r>
+      <w:r>
+        <w:rPr>
+          <w:b/>
+          <w:bCs/>
+          <w:i/>
+          <w:iCs/>
+          <w:lang w:val="en-US"/>
+        </w:rPr>
+        <w:t>3:</w:t>
+      </w:r>
+      <w:r>
+        <w:rPr>
+          <w:b/>
+          <w:bCs/>
+          <w:i/>
+          <w:iCs/>
+          <w:lang w:val="en-US"/>
+        </w:rPr>
+        <w:t xml:space="preserve"> </w:t>
+      </w:r>
+    </w:p>
+    <w:p>
+      <w:pPr>
+        <w:rPr>
+          <w:lang w:val="en-US"/>
+        </w:rPr>
+      </w:pPr>
+      <w:r>
+        <w:rPr>
+          <w:lang w:val="en-US"/>
+        </w:rPr>
+        <w:t>Temporal complexity</w:t>
+      </w:r>
+      <w:r>
+        <w:rPr>
+          <w:lang w:val="en-US"/>
+        </w:rPr>
+        <w:t>.</w:t>
+      </w:r>
+    </w:p>
+    <w:p>
+      <w:pPr>
+        <w:rPr>
+          <w:lang w:val="en-US"/>
+        </w:rPr>
+      </w:pPr>
+      <w:r>
+        <w:rPr>
+          <w:lang w:val="en-US"/>
+        </w:rPr>
+        <w:t xml:space="preserve">o [2] </w:t>
+      </w:r>
+      <w:r>
+        <w:rPr>
+          <w:lang w:val="en-US"/>
+        </w:rPr>
+        <w:t>Fast</w:t>
+      </w:r>
+      <w:r>
+        <w:rPr>
+          <w:lang w:val="en-US"/>
+        </w:rPr>
+        <w:t xml:space="preserve"> </w:t>
+      </w:r>
+    </w:p>
+    <w:p>
+      <w:pPr>
+        <w:rPr>
+          <w:lang w:val="en-US"/>
+        </w:rPr>
+      </w:pPr>
+      <w:r>
+        <w:rPr>
+          <w:lang w:val="en-US"/>
+        </w:rPr>
+        <w:t xml:space="preserve">o [1] </w:t>
+      </w:r>
+      <w:r>
+        <w:rPr>
+          <w:lang w:val="en-US"/>
+        </w:rPr>
+        <w:t>Slower</w:t>
+      </w:r>
+    </w:p>
+    <w:p>
+      <w:pPr>
+        <w:rPr>
+          <w:lang w:val="en-US"/>
+        </w:rPr>
+      </w:pPr>
+    </w:p>
+    <w:p>
+      <w:pPr>
+        <w:rPr>
+          <w:lang w:val="en-US"/>
+        </w:rPr>
+      </w:pPr>
+      <w:r>
+        <w:rPr>
+          <w:b/>
+          <w:bCs/>
+          <w:i/>
+          <w:iCs/>
+          <w:lang w:val="en-US"/>
+        </w:rPr>
+        <w:t xml:space="preserve">- Criteria </w:t>
+      </w:r>
+      <w:r>
+        <w:rPr>
+          <w:b/>
+          <w:bCs/>
+          <w:i/>
+          <w:iCs/>
+          <w:lang w:val="en-US"/>
+        </w:rPr>
+        <w:t>4:</w:t>
+      </w:r>
+      <w:r>
+        <w:rPr>
+          <w:lang w:val="en-US"/>
+        </w:rPr>
+        <w:t xml:space="preserve"> </w:t>
+      </w:r>
+      <w:r>
+        <w:rPr>
+          <w:lang w:val="en-US"/>
+        </w:rPr>
+        <w:br/>
+      </w:r>
+      <w:r>
+        <w:rPr>
+          <w:lang w:val="en-US"/>
+        </w:rPr>
+        <w:t>Coding efficiency</w:t>
+      </w:r>
+      <w:r>
+        <w:rPr>
+          <w:lang w:val="en-US"/>
+        </w:rPr>
+        <w:t xml:space="preserve">. </w:t>
+      </w:r>
+    </w:p>
+    <w:p>
+      <w:pPr>
+        <w:rPr>
+          <w:lang w:val="en-US"/>
+        </w:rPr>
+      </w:pPr>
+      <w:r>
+        <w:rPr>
+          <w:lang w:val="en-US"/>
+        </w:rPr>
+        <w:t xml:space="preserve">o [2] Yes </w:t>
+      </w:r>
+    </w:p>
+    <w:p>
+      <w:pPr>
+        <w:rPr>
+          <w:lang w:val="en-US"/>
+        </w:rPr>
+      </w:pPr>
+      <w:r>
+        <w:rPr>
+          <w:lang w:val="en-US"/>
+        </w:rPr>
+        <w:t>o [1] No</w:t>
+      </w:r>
+    </w:p>
+    <w:p>
+      <w:pPr>
+        <w:rPr>
+          <w:lang w:val="en-US"/>
+        </w:rPr>
+      </w:pPr>
+    </w:p>
+    <w:tbl>
+      <w:tblPr>
+        <w:tblStyle w:val="Tablaconcuadrcula6concolores"/>
+        <w:tblW w:w="0" w:type="auto"/>
+        <w:tblLook w:val="04A0" w:firstRow="1" w:lastRow="0" w:firstColumn="1" w:lastColumn="0" w:noHBand="0" w:noVBand="1"/>
+      </w:tblPr>
+      <w:tblGrid>
+        <w:gridCol w:w="1629"/>
+        <w:gridCol w:w="1523"/>
+        <w:gridCol w:w="1523"/>
+        <w:gridCol w:w="1523"/>
+        <w:gridCol w:w="1523"/>
+        <w:gridCol w:w="1298"/>
+      </w:tblGrid>
+      <w:tr>
+        <w:trPr>
+          <w:cnfStyle w:val="100000000000" w:firstRow="1" w:lastRow="0" w:firstColumn="0" w:lastColumn="0" w:oddVBand="0" w:evenVBand="0" w:oddHBand="0" w:evenHBand="0" w:firstRowFirstColumn="0" w:firstRowLastColumn="0" w:lastRowFirstColumn="0" w:lastRowLastColumn="0"/>
+        </w:trPr>
+        <w:tc>
+          <w:tcPr>
+            <w:cnfStyle w:val="001000000000" w:firstRow="0" w:lastRow="0" w:firstColumn="1" w:lastColumn="0" w:oddVBand="0" w:evenVBand="0" w:oddHBand="0" w:evenHBand="0" w:firstRowFirstColumn="0" w:firstRowLastColumn="0" w:lastRowFirstColumn="0" w:lastRowLastColumn="0"/>
+            <w:tcW w:w="1629" w:type="dxa"/>
+          </w:tcPr>
+          <w:p>
+            <w:pPr>
+              <w:rPr>
+                <w:lang w:val="en-US"/>
+              </w:rPr>
+            </w:pPr>
+          </w:p>
+        </w:tc>
+        <w:tc>
+          <w:tcPr>
+            <w:tcW w:w="1523" w:type="dxa"/>
+          </w:tcPr>
+          <w:p>
+            <w:pPr>
+              <w:cnfStyle w:val="100000000000" w:firstRow="1" w:lastRow="0" w:firstColumn="0" w:lastColumn="0" w:oddVBand="0" w:evenVBand="0" w:oddHBand="0" w:evenHBand="0" w:firstRowFirstColumn="0" w:firstRowLastColumn="0" w:lastRowFirstColumn="0" w:lastRowLastColumn="0"/>
+              <w:rPr>
+                <w:lang w:val="en-US"/>
+              </w:rPr>
+            </w:pPr>
+            <w:r>
+              <w:rPr>
+                <w:lang w:val="en-US"/>
+              </w:rPr>
+              <w:t xml:space="preserve">Criteria </w:t>
+            </w:r>
+            <w:r>
+              <w:rPr>
+                <w:lang w:val="en-US"/>
+              </w:rPr>
+              <w:t>1</w:t>
+            </w:r>
+          </w:p>
+        </w:tc>
+        <w:tc>
+          <w:tcPr>
+            <w:tcW w:w="1523" w:type="dxa"/>
+          </w:tcPr>
+          <w:p>
+            <w:pPr>
+              <w:jc w:val="center"/>
+              <w:cnfStyle w:val="100000000000" w:firstRow="1" w:lastRow="0" w:firstColumn="0" w:lastColumn="0" w:oddVBand="0" w:evenVBand="0" w:oddHBand="0" w:evenHBand="0" w:firstRowFirstColumn="0" w:firstRowLastColumn="0" w:lastRowFirstColumn="0" w:lastRowLastColumn="0"/>
+              <w:rPr>
+                <w:lang w:val="en-US"/>
+              </w:rPr>
+            </w:pPr>
+            <w:r>
+              <w:rPr>
+                <w:lang w:val="en-US"/>
+              </w:rPr>
+              <w:t xml:space="preserve">Criteria </w:t>
+            </w:r>
+            <w:r>
+              <w:rPr>
+                <w:lang w:val="en-US"/>
+              </w:rPr>
+              <w:t>2</w:t>
+            </w:r>
+          </w:p>
+        </w:tc>
+        <w:tc>
+          <w:tcPr>
+            <w:tcW w:w="1523" w:type="dxa"/>
+          </w:tcPr>
+          <w:p>
+            <w:pPr>
+              <w:cnfStyle w:val="100000000000" w:firstRow="1" w:lastRow="0" w:firstColumn="0" w:lastColumn="0" w:oddVBand="0" w:evenVBand="0" w:oddHBand="0" w:evenHBand="0" w:firstRowFirstColumn="0" w:firstRowLastColumn="0" w:lastRowFirstColumn="0" w:lastRowLastColumn="0"/>
+              <w:rPr>
+                <w:lang w:val="en-US"/>
+              </w:rPr>
+            </w:pPr>
+            <w:r>
+              <w:rPr>
+                <w:lang w:val="en-US"/>
+              </w:rPr>
+              <w:t xml:space="preserve">Criteria </w:t>
+            </w:r>
+            <w:r>
+              <w:rPr>
+                <w:lang w:val="en-US"/>
+              </w:rPr>
+              <w:t>3</w:t>
+            </w:r>
+          </w:p>
+        </w:tc>
+        <w:tc>
+          <w:tcPr>
+            <w:tcW w:w="1523" w:type="dxa"/>
+          </w:tcPr>
+          <w:p>
+            <w:pPr>
+              <w:cnfStyle w:val="100000000000" w:firstRow="1" w:lastRow="0" w:firstColumn="0" w:lastColumn="0" w:oddVBand="0" w:evenVBand="0" w:oddHBand="0" w:evenHBand="0" w:firstRowFirstColumn="0" w:firstRowLastColumn="0" w:lastRowFirstColumn="0" w:lastRowLastColumn="0"/>
+              <w:rPr>
+                <w:lang w:val="en-US"/>
+              </w:rPr>
+            </w:pPr>
+            <w:r>
+              <w:rPr>
+                <w:lang w:val="en-US"/>
+              </w:rPr>
+              <w:t xml:space="preserve">Criteria </w:t>
+            </w:r>
+            <w:r>
+              <w:rPr>
+                <w:lang w:val="en-US"/>
+              </w:rPr>
+              <w:t>4</w:t>
+            </w:r>
+          </w:p>
+        </w:tc>
+        <w:tc>
+          <w:tcPr>
+            <w:tcW w:w="1298" w:type="dxa"/>
+          </w:tcPr>
+          <w:p>
+            <w:pPr>
+              <w:cnfStyle w:val="100000000000" w:firstRow="1" w:lastRow="0" w:firstColumn="0" w:lastColumn="0" w:oddVBand="0" w:evenVBand="0" w:oddHBand="0" w:evenHBand="0" w:firstRowFirstColumn="0" w:firstRowLastColumn="0" w:lastRowFirstColumn="0" w:lastRowLastColumn="0"/>
+              <w:rPr>
+                <w:lang w:val="en-US"/>
+              </w:rPr>
+            </w:pPr>
+            <w:r>
+              <w:rPr>
+                <w:lang w:val="en-US"/>
+              </w:rPr>
+              <w:t>Total</w:t>
+            </w:r>
+          </w:p>
+        </w:tc>
+      </w:tr>
+      <w:tr>
+        <w:trPr>
+          <w:cnfStyle w:val="000000100000" w:firstRow="0" w:lastRow="0" w:firstColumn="0" w:lastColumn="0" w:oddVBand="0" w:evenVBand="0" w:oddHBand="1" w:evenHBand="0" w:firstRowFirstColumn="0" w:firstRowLastColumn="0" w:lastRowFirstColumn="0" w:lastRowLastColumn="0"/>
+          <w:trHeight w:val="612"/>
+        </w:trPr>
+        <w:tc>
+          <w:tcPr>
+            <w:cnfStyle w:val="001000000000" w:firstRow="0" w:lastRow="0" w:firstColumn="1" w:lastColumn="0" w:oddVBand="0" w:evenVBand="0" w:oddHBand="0" w:evenHBand="0" w:firstRowFirstColumn="0" w:firstRowLastColumn="0" w:lastRowFirstColumn="0" w:lastRowLastColumn="0"/>
+            <w:tcW w:w="1629" w:type="dxa"/>
+          </w:tcPr>
+          <w:p>
+            <w:pPr>
+              <w:rPr>
+                <w:lang w:val="en-US"/>
+              </w:rPr>
+            </w:pPr>
+            <w:r>
+              <w:rPr>
+                <w:lang w:val="en-US"/>
+              </w:rPr>
+              <w:t>Alternative 1</w:t>
+            </w:r>
+          </w:p>
+        </w:tc>
+        <w:tc>
+          <w:tcPr>
+            <w:tcW w:w="1523" w:type="dxa"/>
+          </w:tcPr>
+          <w:p>
+            <w:pPr>
+              <w:cnfStyle w:val="000000100000" w:firstRow="0" w:lastRow="0" w:firstColumn="0" w:lastColumn="0" w:oddVBand="0" w:evenVBand="0" w:oddHBand="1" w:evenHBand="0" w:firstRowFirstColumn="0" w:firstRowLastColumn="0" w:lastRowFirstColumn="0" w:lastRowLastColumn="0"/>
+              <w:rPr>
+                <w:lang w:val="en-US"/>
+              </w:rPr>
+            </w:pPr>
+            <w:r>
+              <w:rPr>
+                <w:lang w:val="en-US"/>
+              </w:rPr>
+              <w:t>2</w:t>
+            </w:r>
+          </w:p>
+        </w:tc>
+        <w:tc>
+          <w:tcPr>
+            <w:tcW w:w="1523" w:type="dxa"/>
+          </w:tcPr>
+          <w:p>
+            <w:pPr>
+              <w:cnfStyle w:val="000000100000" w:firstRow="0" w:lastRow="0" w:firstColumn="0" w:lastColumn="0" w:oddVBand="0" w:evenVBand="0" w:oddHBand="1" w:evenHBand="0" w:firstRowFirstColumn="0" w:firstRowLastColumn="0" w:lastRowFirstColumn="0" w:lastRowLastColumn="0"/>
+              <w:rPr>
+                <w:lang w:val="en-US"/>
+              </w:rPr>
+            </w:pPr>
+            <w:r>
+              <w:rPr>
+                <w:lang w:val="en-US"/>
+              </w:rPr>
+              <w:t>3</w:t>
+            </w:r>
+          </w:p>
+        </w:tc>
+        <w:tc>
+          <w:tcPr>
+            <w:tcW w:w="1523" w:type="dxa"/>
+          </w:tcPr>
+          <w:p>
+            <w:pPr>
+              <w:cnfStyle w:val="000000100000" w:firstRow="0" w:lastRow="0" w:firstColumn="0" w:lastColumn="0" w:oddVBand="0" w:evenVBand="0" w:oddHBand="1" w:evenHBand="0" w:firstRowFirstColumn="0" w:firstRowLastColumn="0" w:lastRowFirstColumn="0" w:lastRowLastColumn="0"/>
+              <w:rPr>
+                <w:lang w:val="en-US"/>
+              </w:rPr>
+            </w:pPr>
+            <w:r>
+              <w:rPr>
+                <w:lang w:val="en-US"/>
+              </w:rPr>
+              <w:t>2</w:t>
+            </w:r>
+          </w:p>
+        </w:tc>
+        <w:tc>
+          <w:tcPr>
+            <w:tcW w:w="1523" w:type="dxa"/>
+          </w:tcPr>
+          <w:p>
+            <w:pPr>
+              <w:cnfStyle w:val="000000100000" w:firstRow="0" w:lastRow="0" w:firstColumn="0" w:lastColumn="0" w:oddVBand="0" w:evenVBand="0" w:oddHBand="1" w:evenHBand="0" w:firstRowFirstColumn="0" w:firstRowLastColumn="0" w:lastRowFirstColumn="0" w:lastRowLastColumn="0"/>
+              <w:rPr>
+                <w:lang w:val="en-US"/>
+              </w:rPr>
+            </w:pPr>
+            <w:r>
+              <w:rPr>
+                <w:lang w:val="en-US"/>
+              </w:rPr>
+              <w:t>2</w:t>
+            </w:r>
+          </w:p>
+        </w:tc>
+        <w:tc>
+          <w:tcPr>
+            <w:tcW w:w="1298" w:type="dxa"/>
+          </w:tcPr>
+          <w:p>
+            <w:pPr>
+              <w:cnfStyle w:val="000000100000" w:firstRow="0" w:lastRow="0" w:firstColumn="0" w:lastColumn="0" w:oddVBand="0" w:evenVBand="0" w:oddHBand="1" w:evenHBand="0" w:firstRowFirstColumn="0" w:firstRowLastColumn="0" w:lastRowFirstColumn="0" w:lastRowLastColumn="0"/>
+              <w:rPr>
+                <w:lang w:val="en-US"/>
+              </w:rPr>
+            </w:pPr>
+            <w:r>
+              <w:rPr>
+                <w:lang w:val="en-US"/>
+              </w:rPr>
+              <w:t>9</w:t>
+            </w:r>
+          </w:p>
+        </w:tc>
+      </w:tr>
+      <w:tr>
+        <w:trPr>
+          <w:trHeight w:val="622"/>
+        </w:trPr>
+        <w:tc>
+          <w:tcPr>
+            <w:cnfStyle w:val="001000000000" w:firstRow="0" w:lastRow="0" w:firstColumn="1" w:lastColumn="0" w:oddVBand="0" w:evenVBand="0" w:oddHBand="0" w:evenHBand="0" w:firstRowFirstColumn="0" w:firstRowLastColumn="0" w:lastRowFirstColumn="0" w:lastRowLastColumn="0"/>
+            <w:tcW w:w="1629" w:type="dxa"/>
+          </w:tcPr>
+          <w:p>
+            <w:pPr>
+              <w:rPr>
+                <w:lang w:val="en-US"/>
+              </w:rPr>
+            </w:pPr>
+            <w:r>
+              <w:rPr>
+                <w:lang w:val="en-US"/>
+              </w:rPr>
+              <w:t>Alternative 2</w:t>
+            </w:r>
+          </w:p>
+        </w:tc>
+        <w:tc>
+          <w:tcPr>
+            <w:tcW w:w="1523" w:type="dxa"/>
+          </w:tcPr>
+          <w:p>
+            <w:pPr>
+              <w:cnfStyle w:val="000000000000" w:firstRow="0" w:lastRow="0" w:firstColumn="0" w:lastColumn="0" w:oddVBand="0" w:evenVBand="0" w:oddHBand="0" w:evenHBand="0" w:firstRowFirstColumn="0" w:firstRowLastColumn="0" w:lastRowFirstColumn="0" w:lastRowLastColumn="0"/>
+              <w:rPr>
+                <w:lang w:val="en-US"/>
+              </w:rPr>
+            </w:pPr>
+            <w:r>
+              <w:rPr>
+                <w:lang w:val="en-US"/>
+              </w:rPr>
+              <w:t>2</w:t>
+            </w:r>
+          </w:p>
+        </w:tc>
+        <w:tc>
+          <w:tcPr>
+            <w:tcW w:w="1523" w:type="dxa"/>
+          </w:tcPr>
+          <w:p>
+            <w:pPr>
+              <w:cnfStyle w:val="000000000000" w:firstRow="0" w:lastRow="0" w:firstColumn="0" w:lastColumn="0" w:oddVBand="0" w:evenVBand="0" w:oddHBand="0" w:evenHBand="0" w:firstRowFirstColumn="0" w:firstRowLastColumn="0" w:lastRowFirstColumn="0" w:lastRowLastColumn="0"/>
+              <w:rPr>
+                <w:lang w:val="en-US"/>
+              </w:rPr>
+            </w:pPr>
+            <w:r>
+              <w:rPr>
+                <w:lang w:val="en-US"/>
+              </w:rPr>
+              <w:t>2</w:t>
+            </w:r>
+          </w:p>
+        </w:tc>
+        <w:tc>
+          <w:tcPr>
+            <w:tcW w:w="1523" w:type="dxa"/>
+          </w:tcPr>
+          <w:p>
+            <w:pPr>
+              <w:cnfStyle w:val="000000000000" w:firstRow="0" w:lastRow="0" w:firstColumn="0" w:lastColumn="0" w:oddVBand="0" w:evenVBand="0" w:oddHBand="0" w:evenHBand="0" w:firstRowFirstColumn="0" w:firstRowLastColumn="0" w:lastRowFirstColumn="0" w:lastRowLastColumn="0"/>
+              <w:rPr>
+                <w:lang w:val="en-US"/>
+              </w:rPr>
+            </w:pPr>
+            <w:r>
+              <w:rPr>
+                <w:lang w:val="en-US"/>
+              </w:rPr>
+              <w:t>1</w:t>
+            </w:r>
+          </w:p>
+        </w:tc>
+        <w:tc>
+          <w:tcPr>
+            <w:tcW w:w="1523" w:type="dxa"/>
+          </w:tcPr>
+          <w:p>
+            <w:pPr>
+              <w:cnfStyle w:val="000000000000" w:firstRow="0" w:lastRow="0" w:firstColumn="0" w:lastColumn="0" w:oddVBand="0" w:evenVBand="0" w:oddHBand="0" w:evenHBand="0" w:firstRowFirstColumn="0" w:firstRowLastColumn="0" w:lastRowFirstColumn="0" w:lastRowLastColumn="0"/>
+              <w:rPr>
+                <w:lang w:val="en-US"/>
+              </w:rPr>
+            </w:pPr>
+            <w:r>
+              <w:rPr>
+                <w:lang w:val="en-US"/>
+              </w:rPr>
+              <w:t>1</w:t>
+            </w:r>
+          </w:p>
+        </w:tc>
+        <w:tc>
+          <w:tcPr>
+            <w:tcW w:w="1298" w:type="dxa"/>
+          </w:tcPr>
+          <w:p>
+            <w:pPr>
+              <w:cnfStyle w:val="000000000000" w:firstRow="0" w:lastRow="0" w:firstColumn="0" w:lastColumn="0" w:oddVBand="0" w:evenVBand="0" w:oddHBand="0" w:evenHBand="0" w:firstRowFirstColumn="0" w:firstRowLastColumn="0" w:lastRowFirstColumn="0" w:lastRowLastColumn="0"/>
+              <w:rPr>
+                <w:lang w:val="en-US"/>
+              </w:rPr>
+            </w:pPr>
+            <w:r>
+              <w:rPr>
+                <w:lang w:val="en-US"/>
+              </w:rPr>
+              <w:t>6</w:t>
+            </w:r>
+          </w:p>
+        </w:tc>
+      </w:tr>
+      <w:tr>
+        <w:trPr>
+          <w:cnfStyle w:val="000000100000" w:firstRow="0" w:lastRow="0" w:firstColumn="0" w:lastColumn="0" w:oddVBand="0" w:evenVBand="0" w:oddHBand="1" w:evenHBand="0" w:firstRowFirstColumn="0" w:firstRowLastColumn="0" w:lastRowFirstColumn="0" w:lastRowLastColumn="0"/>
+          <w:trHeight w:val="654"/>
+        </w:trPr>
+        <w:tc>
+          <w:tcPr>
+            <w:cnfStyle w:val="001000000000" w:firstRow="0" w:lastRow="0" w:firstColumn="1" w:lastColumn="0" w:oddVBand="0" w:evenVBand="0" w:oddHBand="0" w:evenHBand="0" w:firstRowFirstColumn="0" w:firstRowLastColumn="0" w:lastRowFirstColumn="0" w:lastRowLastColumn="0"/>
+            <w:tcW w:w="1629" w:type="dxa"/>
+          </w:tcPr>
+          <w:p>
+            <w:pPr>
+              <w:rPr>
+                <w:lang w:val="en-US"/>
+              </w:rPr>
+            </w:pPr>
+            <w:r>
+              <w:rPr>
+                <w:lang w:val="en-US"/>
+              </w:rPr>
+              <w:t>Alternative 3</w:t>
+            </w:r>
+          </w:p>
+        </w:tc>
+        <w:tc>
+          <w:tcPr>
+            <w:tcW w:w="1523" w:type="dxa"/>
+          </w:tcPr>
+          <w:p>
+            <w:pPr>
+              <w:cnfStyle w:val="000000100000" w:firstRow="0" w:lastRow="0" w:firstColumn="0" w:lastColumn="0" w:oddVBand="0" w:evenVBand="0" w:oddHBand="1" w:evenHBand="0" w:firstRowFirstColumn="0" w:firstRowLastColumn="0" w:lastRowFirstColumn="0" w:lastRowLastColumn="0"/>
+              <w:rPr>
+                <w:lang w:val="en-US"/>
+              </w:rPr>
+            </w:pPr>
+            <w:r>
+              <w:rPr>
+                <w:lang w:val="en-US"/>
+              </w:rPr>
+              <w:t>2</w:t>
+            </w:r>
+          </w:p>
+        </w:tc>
+        <w:tc>
+          <w:tcPr>
+            <w:tcW w:w="1523" w:type="dxa"/>
+          </w:tcPr>
+          <w:p>
+            <w:pPr>
+              <w:cnfStyle w:val="000000100000" w:firstRow="0" w:lastRow="0" w:firstColumn="0" w:lastColumn="0" w:oddVBand="0" w:evenVBand="0" w:oddHBand="1" w:evenHBand="0" w:firstRowFirstColumn="0" w:firstRowLastColumn="0" w:lastRowFirstColumn="0" w:lastRowLastColumn="0"/>
+              <w:rPr>
+                <w:lang w:val="en-US"/>
+              </w:rPr>
+            </w:pPr>
+            <w:r>
+              <w:rPr>
+                <w:lang w:val="en-US"/>
+              </w:rPr>
+              <w:t>1</w:t>
+            </w:r>
+          </w:p>
+        </w:tc>
+        <w:tc>
+          <w:tcPr>
+            <w:tcW w:w="1523" w:type="dxa"/>
+          </w:tcPr>
+          <w:p>
+            <w:pPr>
+              <w:cnfStyle w:val="000000100000" w:firstRow="0" w:lastRow="0" w:firstColumn="0" w:lastColumn="0" w:oddVBand="0" w:evenVBand="0" w:oddHBand="1" w:evenHBand="0" w:firstRowFirstColumn="0" w:firstRowLastColumn="0" w:lastRowFirstColumn="0" w:lastRowLastColumn="0"/>
+              <w:rPr>
+                <w:lang w:val="en-US"/>
+              </w:rPr>
+            </w:pPr>
+            <w:r>
+              <w:rPr>
+                <w:lang w:val="en-US"/>
+              </w:rPr>
+              <w:t>1</w:t>
+            </w:r>
+          </w:p>
+        </w:tc>
+        <w:tc>
+          <w:tcPr>
+            <w:tcW w:w="1523" w:type="dxa"/>
+          </w:tcPr>
+          <w:p>
+            <w:pPr>
+              <w:cnfStyle w:val="000000100000" w:firstRow="0" w:lastRow="0" w:firstColumn="0" w:lastColumn="0" w:oddVBand="0" w:evenVBand="0" w:oddHBand="1" w:evenHBand="0" w:firstRowFirstColumn="0" w:firstRowLastColumn="0" w:lastRowFirstColumn="0" w:lastRowLastColumn="0"/>
+              <w:rPr>
+                <w:lang w:val="en-US"/>
+              </w:rPr>
+            </w:pPr>
+            <w:r>
+              <w:rPr>
+                <w:lang w:val="en-US"/>
+              </w:rPr>
+              <w:t>1</w:t>
+            </w:r>
+          </w:p>
+        </w:tc>
+        <w:tc>
+          <w:tcPr>
+            <w:tcW w:w="1298" w:type="dxa"/>
+          </w:tcPr>
+          <w:p>
+            <w:pPr>
+              <w:cnfStyle w:val="000000100000" w:firstRow="0" w:lastRow="0" w:firstColumn="0" w:lastColumn="0" w:oddVBand="0" w:evenVBand="0" w:oddHBand="1" w:evenHBand="0" w:firstRowFirstColumn="0" w:firstRowLastColumn="0" w:lastRowFirstColumn="0" w:lastRowLastColumn="0"/>
+              <w:rPr>
+                <w:lang w:val="en-US"/>
+              </w:rPr>
+            </w:pPr>
+            <w:r>
+              <w:rPr>
+                <w:lang w:val="en-US"/>
+              </w:rPr>
+              <w:t>5</w:t>
+            </w:r>
+          </w:p>
+        </w:tc>
+      </w:tr>
+    </w:tbl>
+    <w:p>
+      <w:pPr>
+        <w:rPr>
+          <w:lang w:val="en-US"/>
+        </w:rPr>
+      </w:pPr>
+    </w:p>
+    <w:p>
+      <w:pPr>
+        <w:pStyle w:val="Default"/>
+        <w:rPr>
+          <w:rFonts w:ascii="Arial" w:hAnsi="Arial" w:cs="Arial"/>
+          <w:i/>
+          <w:iCs/>
+          <w:sz w:val="22"/>
+          <w:szCs w:val="22"/>
+        </w:rPr>
+      </w:pPr>
+      <w:r>
+        <w:rPr>
+          <w:rFonts w:ascii="Arial" w:hAnsi="Arial" w:cs="Arial"/>
+          <w:i/>
+          <w:iCs/>
+          <w:sz w:val="22"/>
+          <w:szCs w:val="22"/>
+        </w:rPr>
+        <w:t>Selection</w:t>
+      </w:r>
+      <w:r>
+        <w:rPr>
+          <w:rFonts w:ascii="Arial" w:hAnsi="Arial" w:cs="Arial"/>
+          <w:i/>
+          <w:iCs/>
+          <w:sz w:val="22"/>
+          <w:szCs w:val="22"/>
+        </w:rPr>
+        <w:t>:</w:t>
+      </w:r>
+    </w:p>
+    <w:p>
+      <w:pPr>
+        <w:rPr>
+          <w:lang w:val="en-US"/>
+        </w:rPr>
+      </w:pPr>
+      <w:r>
+        <w:rPr>
+          <w:lang w:val="en-US"/>
+        </w:rPr>
+        <w:t xml:space="preserve">According to the previous evaluation, Alternative </w:t>
+      </w:r>
+      <w:r>
+        <w:rPr>
+          <w:lang w:val="en-US"/>
+        </w:rPr>
+        <w:t>1</w:t>
+      </w:r>
+      <w:r>
+        <w:rPr>
+          <w:lang w:val="en-US"/>
+        </w:rPr>
+        <w:t xml:space="preserve"> should be selected since it obtained the highest score according to defined criteria.</w:t>
       </w:r>
     </w:p>
     <w:sectPr>
@@ -5425,6 +6362,114 @@
       <w:shd w:val="clear" w:color="auto" w:fill="E1DFDD"/>
     </w:rPr>
   </w:style>
+  <w:style w:type="table" w:styleId="Tablaconcuadrcula">
+    <w:name w:val="Table Grid"/>
+    <w:basedOn w:val="Tablanormal"/>
+    <w:uiPriority w:val="39"/>
+    <w:rsid w:val="006B4309"/>
+    <w:pPr>
+      <w:spacing w:line="240" w:lineRule="auto"/>
+    </w:pPr>
+    <w:tblPr>
+      <w:tblBorders>
+        <w:top w:val="single" w:sz="4" w:space="0" w:color="auto"/>
+        <w:left w:val="single" w:sz="4" w:space="0" w:color="auto"/>
+        <w:bottom w:val="single" w:sz="4" w:space="0" w:color="auto"/>
+        <w:right w:val="single" w:sz="4" w:space="0" w:color="auto"/>
+        <w:insideH w:val="single" w:sz="4" w:space="0" w:color="auto"/>
+        <w:insideV w:val="single" w:sz="4" w:space="0" w:color="auto"/>
+      </w:tblBorders>
+    </w:tblPr>
+  </w:style>
+  <w:style w:type="paragraph" w:customStyle="1" w:styleId="Default">
+    <w:name w:val="Default"/>
+    <w:rsid w:val="006B4309"/>
+    <w:pPr>
+      <w:autoSpaceDE w:val="0"/>
+      <w:autoSpaceDN w:val="0"/>
+      <w:adjustRightInd w:val="0"/>
+      <w:spacing w:line="240" w:lineRule="auto"/>
+    </w:pPr>
+    <w:rPr>
+      <w:rFonts w:ascii="Times New Roman" w:hAnsi="Times New Roman" w:cs="Times New Roman"/>
+      <w:color w:val="000000"/>
+      <w:sz w:val="24"/>
+      <w:szCs w:val="24"/>
+      <w:lang w:val="en-US"/>
+    </w:rPr>
+  </w:style>
+  <w:style w:type="table" w:styleId="Tablaconcuadrcula6concolores">
+    <w:name w:val="Grid Table 6 Colorful"/>
+    <w:basedOn w:val="Tablanormal"/>
+    <w:uiPriority w:val="51"/>
+    <w:rsid w:val="00272F63"/>
+    <w:pPr>
+      <w:spacing w:line="240" w:lineRule="auto"/>
+    </w:pPr>
+    <w:rPr>
+      <w:color w:val="000000" w:themeColor="text1"/>
+    </w:rPr>
+    <w:tblPr>
+      <w:tblStyleRowBandSize w:val="1"/>
+      <w:tblStyleColBandSize w:val="1"/>
+      <w:tblBorders>
+        <w:top w:val="single" w:sz="4" w:space="0" w:color="666666" w:themeColor="text1" w:themeTint="99"/>
+        <w:left w:val="single" w:sz="4" w:space="0" w:color="666666" w:themeColor="text1" w:themeTint="99"/>
+        <w:bottom w:val="single" w:sz="4" w:space="0" w:color="666666" w:themeColor="text1" w:themeTint="99"/>
+        <w:right w:val="single" w:sz="4" w:space="0" w:color="666666" w:themeColor="text1" w:themeTint="99"/>
+        <w:insideH w:val="single" w:sz="4" w:space="0" w:color="666666" w:themeColor="text1" w:themeTint="99"/>
+        <w:insideV w:val="single" w:sz="4" w:space="0" w:color="666666" w:themeColor="text1" w:themeTint="99"/>
+      </w:tblBorders>
+    </w:tblPr>
+    <w:tblStylePr w:type="firstRow">
+      <w:rPr>
+        <w:b/>
+        <w:bCs/>
+      </w:rPr>
+      <w:tblPr/>
+      <w:tcPr>
+        <w:tcBorders>
+          <w:bottom w:val="single" w:sz="12" w:space="0" w:color="666666" w:themeColor="text1" w:themeTint="99"/>
+        </w:tcBorders>
+      </w:tcPr>
+    </w:tblStylePr>
+    <w:tblStylePr w:type="lastRow">
+      <w:rPr>
+        <w:b/>
+        <w:bCs/>
+      </w:rPr>
+      <w:tblPr/>
+      <w:tcPr>
+        <w:tcBorders>
+          <w:top w:val="double" w:sz="4" w:space="0" w:color="666666" w:themeColor="text1" w:themeTint="99"/>
+        </w:tcBorders>
+      </w:tcPr>
+    </w:tblStylePr>
+    <w:tblStylePr w:type="firstCol">
+      <w:rPr>
+        <w:b/>
+        <w:bCs/>
+      </w:rPr>
+    </w:tblStylePr>
+    <w:tblStylePr w:type="lastCol">
+      <w:rPr>
+        <w:b/>
+        <w:bCs/>
+      </w:rPr>
+    </w:tblStylePr>
+    <w:tblStylePr w:type="band1Vert">
+      <w:tblPr/>
+      <w:tcPr>
+        <w:shd w:val="clear" w:color="auto" w:fill="CCCCCC" w:themeFill="text1" w:themeFillTint="33"/>
+      </w:tcPr>
+    </w:tblStylePr>
+    <w:tblStylePr w:type="band1Horz">
+      <w:tblPr/>
+      <w:tcPr>
+        <w:shd w:val="clear" w:color="auto" w:fill="CCCCCC" w:themeFill="text1" w:themeFillTint="33"/>
+      </w:tcPr>
+    </w:tblStylePr>
+  </w:style>
 </w:styles>
 </file>
 

</xml_diff>